<commit_message>
Notes week 3 update
</commit_message>
<xml_diff>
--- a/CIS 353 Notes Week 3.docx
+++ b/CIS 353 Notes Week 3.docx
@@ -65,7 +65,7 @@
                     </pic:cNvPicPr>
                   </pic:nvPicPr>
                   <pic:blipFill>
-                    <a:blip r:embed="rId4" cstate="print">
+                    <a:blip r:embed="rId5" cstate="print">
                       <a:extLst>
                         <a:ext uri="{28A0092B-C50C-407E-A947-70E740481C1C}">
                           <a14:useLocalDpi xmlns:a14="http://schemas.microsoft.com/office/drawing/2010/main" val="0"/>
@@ -129,7 +129,7 @@
                     </pic:cNvPicPr>
                   </pic:nvPicPr>
                   <pic:blipFill>
-                    <a:blip r:embed="rId5">
+                    <a:blip r:embed="rId6">
                       <a:extLst>
                         <a:ext uri="{28A0092B-C50C-407E-A947-70E740481C1C}">
                           <a14:useLocalDpi xmlns:a14="http://schemas.microsoft.com/office/drawing/2010/main" val="0"/>
@@ -158,6 +158,1301 @@
         </w:drawing>
       </w:r>
     </w:p>
+    <w:p>
+      <w:pPr>
+        <w:rPr>
+          <w:sz w:val="28"/>
+          <w:szCs w:val="28"/>
+        </w:rPr>
+      </w:pPr>
+      <w:r>
+        <w:rPr>
+          <w:sz w:val="28"/>
+          <w:szCs w:val="28"/>
+        </w:rPr>
+        <w:lastRenderedPageBreak/>
+        <w:t>Join</w:t>
+      </w:r>
+      <w:r>
+        <w:rPr>
+          <w:sz w:val="28"/>
+          <w:szCs w:val="28"/>
+        </w:rPr>
+        <w:br/>
+        <w:t>• Joins are compound operators (like intersection):</w:t>
+      </w:r>
+      <w:r>
+        <w:rPr>
+          <w:sz w:val="28"/>
+          <w:szCs w:val="28"/>
+        </w:rPr>
+        <w:br/>
+        <w:t xml:space="preserve">– Generally, </w:t>
+      </w:r>
+      <w:r>
+        <w:rPr>
+          <w:rFonts w:ascii="Cambria Math" w:hAnsi="Cambria Math" w:cs="Cambria Math"/>
+          <w:sz w:val="28"/>
+          <w:szCs w:val="28"/>
+        </w:rPr>
+        <w:t>𝜎</w:t>
+      </w:r>
+      <w:r>
+        <w:rPr>
+          <w:sz w:val="28"/>
+          <w:szCs w:val="28"/>
+        </w:rPr>
+        <w:t>&lt;conditions&gt;( R × S)</w:t>
+      </w:r>
+      <w:r>
+        <w:rPr>
+          <w:sz w:val="28"/>
+          <w:szCs w:val="28"/>
+        </w:rPr>
+        <w:br/>
+        <w:t>• Two kinds:</w:t>
+      </w:r>
+      <w:r>
+        <w:rPr>
+          <w:sz w:val="28"/>
+          <w:szCs w:val="28"/>
+        </w:rPr>
+        <w:br/>
+        <w:t>• Inner Join:</w:t>
+      </w:r>
+      <w:r>
+        <w:rPr>
+          <w:sz w:val="28"/>
+          <w:szCs w:val="28"/>
+        </w:rPr>
+        <w:br/>
+        <w:t xml:space="preserve">– Theta Join ( </w:t>
+      </w:r>
+      <w:r>
+        <w:rPr>
+          <w:rFonts w:ascii="Cambria Math" w:hAnsi="Cambria Math" w:cs="Cambria Math"/>
+          <w:sz w:val="28"/>
+          <w:szCs w:val="28"/>
+        </w:rPr>
+        <w:t>⋈𝛳</w:t>
+      </w:r>
+      <w:r>
+        <w:rPr>
+          <w:sz w:val="28"/>
+          <w:szCs w:val="28"/>
+        </w:rPr>
+        <w:t xml:space="preserve"> ): join on logical expression #</w:t>
+      </w:r>
+      <w:r>
+        <w:rPr>
+          <w:sz w:val="28"/>
+          <w:szCs w:val="28"/>
+        </w:rPr>
+        <w:br/>
+        <w:t>– Equi-Join: theta join with theta being a conjunction of equalities</w:t>
+      </w:r>
+      <w:r>
+        <w:rPr>
+          <w:sz w:val="28"/>
+          <w:szCs w:val="28"/>
+        </w:rPr>
+        <w:br/>
+        <w:t xml:space="preserve">– Natural Join ( </w:t>
+      </w:r>
+      <w:r>
+        <w:rPr>
+          <w:rFonts w:ascii="Cambria Math" w:hAnsi="Cambria Math" w:cs="Cambria Math"/>
+          <w:sz w:val="28"/>
+          <w:szCs w:val="28"/>
+        </w:rPr>
+        <w:t>⋈</w:t>
+      </w:r>
+      <w:r>
+        <w:rPr>
+          <w:sz w:val="28"/>
+          <w:szCs w:val="28"/>
+        </w:rPr>
+        <w:t xml:space="preserve"> ): </w:t>
+      </w:r>
+      <w:proofErr w:type="spellStart"/>
+      <w:r>
+        <w:rPr>
+          <w:sz w:val="28"/>
+          <w:szCs w:val="28"/>
+        </w:rPr>
+        <w:t>equi</w:t>
+      </w:r>
+      <w:proofErr w:type="spellEnd"/>
+      <w:r>
+        <w:rPr>
+          <w:sz w:val="28"/>
+          <w:szCs w:val="28"/>
+        </w:rPr>
+        <w:t>-join on all matching column names</w:t>
+      </w:r>
+      <w:r>
+        <w:rPr>
+          <w:sz w:val="28"/>
+          <w:szCs w:val="28"/>
+        </w:rPr>
+        <w:br/>
+        <w:t>• Outer Join:</w:t>
+      </w:r>
+      <w:r>
+        <w:rPr>
+          <w:sz w:val="28"/>
+          <w:szCs w:val="28"/>
+        </w:rPr>
+        <w:br/>
+        <w:t>- Left Outer Join</w:t>
+      </w:r>
+      <w:r>
+        <w:rPr>
+          <w:sz w:val="28"/>
+          <w:szCs w:val="28"/>
+        </w:rPr>
+        <w:br/>
+        <w:t>- Right Outer Join</w:t>
+      </w:r>
+      <w:r>
+        <w:rPr>
+          <w:sz w:val="28"/>
+          <w:szCs w:val="28"/>
+        </w:rPr>
+        <w:br/>
+        <w:t>- Full Outer Join</w:t>
+      </w:r>
+    </w:p>
+    <w:p>
+      <w:pPr>
+        <w:rPr>
+          <w:sz w:val="28"/>
+          <w:szCs w:val="28"/>
+        </w:rPr>
+      </w:pPr>
+    </w:p>
+    <w:p>
+      <w:pPr>
+        <w:rPr>
+          <w:sz w:val="28"/>
+          <w:szCs w:val="28"/>
+        </w:rPr>
+      </w:pPr>
+      <w:r>
+        <w:rPr>
+          <w:sz w:val="28"/>
+          <w:szCs w:val="28"/>
+        </w:rPr>
+        <w:t>THETA</w:t>
+      </w:r>
+    </w:p>
+    <w:p>
+      <w:pPr>
+        <w:rPr>
+          <w:sz w:val="28"/>
+          <w:szCs w:val="28"/>
+        </w:rPr>
+      </w:pPr>
+      <w:r>
+        <w:rPr>
+          <w:sz w:val="28"/>
+          <w:szCs w:val="28"/>
+        </w:rPr>
+        <w:t xml:space="preserve">Compares tuples when doing the join based on if a certain data points in </w:t>
+      </w:r>
+      <w:r>
+        <w:rPr>
+          <w:sz w:val="28"/>
+          <w:szCs w:val="28"/>
+        </w:rPr>
+        <w:t>one is greater than the other</w:t>
+      </w:r>
+      <w:r>
+        <w:rPr>
+          <w:sz w:val="28"/>
+          <w:szCs w:val="28"/>
+        </w:rPr>
+        <w:t xml:space="preserve">. </w:t>
+      </w:r>
+    </w:p>
+    <w:p>
+      <w:pPr>
+        <w:rPr>
+          <w:sz w:val="28"/>
+          <w:szCs w:val="28"/>
+        </w:rPr>
+      </w:pPr>
+      <w:r>
+        <w:rPr>
+          <w:sz w:val="28"/>
+          <w:szCs w:val="28"/>
+        </w:rPr>
+        <w:t>R1(comparison point)&gt;R2</w:t>
+      </w:r>
+      <w:r>
+        <w:rPr>
+          <w:sz w:val="28"/>
+          <w:szCs w:val="28"/>
+        </w:rPr>
+        <w:t>(comparison point</w:t>
+      </w:r>
+      <w:r>
+        <w:rPr>
+          <w:sz w:val="28"/>
+          <w:szCs w:val="28"/>
+        </w:rPr>
+        <w:t>)</w:t>
+      </w:r>
+    </w:p>
+    <w:p>
+      <w:pPr>
+        <w:rPr>
+          <w:sz w:val="28"/>
+          <w:szCs w:val="28"/>
+        </w:rPr>
+      </w:pPr>
+      <w:r>
+        <w:rPr>
+          <w:sz w:val="28"/>
+          <w:szCs w:val="28"/>
+        </w:rPr>
+        <w:drawing>
+          <wp:inline distT="0" distB="0" distL="0" distR="0" wp14:anchorId="6CA628D1" wp14:editId="5E554CC1">
+            <wp:extent cx="5830114" cy="2314898"/>
+            <wp:effectExtent l="0" t="0" r="0" b="9525"/>
+            <wp:docPr id="1032472551" name="Picture 1" descr="A screenshot of a computer&#10;&#10;Description automatically generated"/>
+            <wp:cNvGraphicFramePr>
+              <a:graphicFrameLocks xmlns:a="http://schemas.openxmlformats.org/drawingml/2006/main" noChangeAspect="1"/>
+            </wp:cNvGraphicFramePr>
+            <a:graphic xmlns:a="http://schemas.openxmlformats.org/drawingml/2006/main">
+              <a:graphicData uri="http://schemas.openxmlformats.org/drawingml/2006/picture">
+                <pic:pic xmlns:pic="http://schemas.openxmlformats.org/drawingml/2006/picture">
+                  <pic:nvPicPr>
+                    <pic:cNvPr id="1032472551" name="Picture 1" descr="A screenshot of a computer&#10;&#10;Description automatically generated"/>
+                    <pic:cNvPicPr/>
+                  </pic:nvPicPr>
+                  <pic:blipFill>
+                    <a:blip r:embed="rId7"/>
+                    <a:stretch>
+                      <a:fillRect/>
+                    </a:stretch>
+                  </pic:blipFill>
+                  <pic:spPr>
+                    <a:xfrm>
+                      <a:off x="0" y="0"/>
+                      <a:ext cx="5830114" cy="2314898"/>
+                    </a:xfrm>
+                    <a:prstGeom prst="rect">
+                      <a:avLst/>
+                    </a:prstGeom>
+                  </pic:spPr>
+                </pic:pic>
+              </a:graphicData>
+            </a:graphic>
+          </wp:inline>
+        </w:drawing>
+      </w:r>
+    </w:p>
+    <w:p>
+      <w:pPr>
+        <w:rPr>
+          <w:sz w:val="28"/>
+          <w:szCs w:val="28"/>
+        </w:rPr>
+      </w:pPr>
+      <w:r>
+        <w:rPr>
+          <w:sz w:val="28"/>
+          <w:szCs w:val="28"/>
+        </w:rPr>
+        <w:t>EQUI</w:t>
+      </w:r>
+    </w:p>
+    <w:p>
+      <w:pPr>
+        <w:rPr>
+          <w:sz w:val="28"/>
+          <w:szCs w:val="28"/>
+        </w:rPr>
+      </w:pPr>
+      <w:r>
+        <w:rPr>
+          <w:sz w:val="28"/>
+          <w:szCs w:val="28"/>
+        </w:rPr>
+        <w:t xml:space="preserve">Compares tuples when doing the join based on if a certain data points in each are equal. </w:t>
+      </w:r>
+    </w:p>
+    <w:p>
+      <w:pPr>
+        <w:rPr>
+          <w:sz w:val="28"/>
+          <w:szCs w:val="28"/>
+        </w:rPr>
+      </w:pPr>
+      <w:r>
+        <w:rPr>
+          <w:sz w:val="28"/>
+          <w:szCs w:val="28"/>
+        </w:rPr>
+        <w:t xml:space="preserve">R1(comparison </w:t>
+      </w:r>
+      <w:proofErr w:type="gramStart"/>
+      <w:r>
+        <w:rPr>
+          <w:sz w:val="28"/>
+          <w:szCs w:val="28"/>
+        </w:rPr>
+        <w:t>point)</w:t>
+      </w:r>
+      <w:r>
+        <w:rPr>
+          <w:sz w:val="28"/>
+          <w:szCs w:val="28"/>
+        </w:rPr>
+        <w:t>=</w:t>
+      </w:r>
+      <w:proofErr w:type="gramEnd"/>
+      <w:r>
+        <w:rPr>
+          <w:sz w:val="28"/>
+          <w:szCs w:val="28"/>
+        </w:rPr>
+        <w:t>R2(comparison point)</w:t>
+      </w:r>
+    </w:p>
+    <w:p>
+      <w:pPr>
+        <w:rPr>
+          <w:sz w:val="28"/>
+          <w:szCs w:val="28"/>
+        </w:rPr>
+      </w:pPr>
+      <w:r>
+        <w:rPr>
+          <w:sz w:val="28"/>
+          <w:szCs w:val="28"/>
+        </w:rPr>
+        <w:lastRenderedPageBreak/>
+        <w:drawing>
+          <wp:inline distT="0" distB="0" distL="0" distR="0" wp14:anchorId="2E15585D" wp14:editId="015D43F4">
+            <wp:extent cx="5943600" cy="1085215"/>
+            <wp:effectExtent l="0" t="0" r="0" b="635"/>
+            <wp:docPr id="1384783118" name="Picture 1" descr="A table with numbers and symbols&#10;&#10;Description automatically generated"/>
+            <wp:cNvGraphicFramePr>
+              <a:graphicFrameLocks xmlns:a="http://schemas.openxmlformats.org/drawingml/2006/main" noChangeAspect="1"/>
+            </wp:cNvGraphicFramePr>
+            <a:graphic xmlns:a="http://schemas.openxmlformats.org/drawingml/2006/main">
+              <a:graphicData uri="http://schemas.openxmlformats.org/drawingml/2006/picture">
+                <pic:pic xmlns:pic="http://schemas.openxmlformats.org/drawingml/2006/picture">
+                  <pic:nvPicPr>
+                    <pic:cNvPr id="1384783118" name="Picture 1" descr="A table with numbers and symbols&#10;&#10;Description automatically generated"/>
+                    <pic:cNvPicPr/>
+                  </pic:nvPicPr>
+                  <pic:blipFill>
+                    <a:blip r:embed="rId8"/>
+                    <a:stretch>
+                      <a:fillRect/>
+                    </a:stretch>
+                  </pic:blipFill>
+                  <pic:spPr>
+                    <a:xfrm>
+                      <a:off x="0" y="0"/>
+                      <a:ext cx="5943600" cy="1085215"/>
+                    </a:xfrm>
+                    <a:prstGeom prst="rect">
+                      <a:avLst/>
+                    </a:prstGeom>
+                  </pic:spPr>
+                </pic:pic>
+              </a:graphicData>
+            </a:graphic>
+          </wp:inline>
+        </w:drawing>
+      </w:r>
+    </w:p>
+    <w:p>
+      <w:pPr>
+        <w:rPr>
+          <w:sz w:val="28"/>
+          <w:szCs w:val="28"/>
+        </w:rPr>
+      </w:pPr>
+    </w:p>
+    <w:p>
+      <w:pPr>
+        <w:rPr>
+          <w:sz w:val="28"/>
+          <w:szCs w:val="28"/>
+        </w:rPr>
+      </w:pPr>
+      <w:r>
+        <w:rPr>
+          <w:sz w:val="28"/>
+          <w:szCs w:val="28"/>
+        </w:rPr>
+        <w:t>NATURAL</w:t>
+      </w:r>
+    </w:p>
+    <w:p>
+      <w:pPr>
+        <w:rPr>
+          <w:sz w:val="28"/>
+          <w:szCs w:val="28"/>
+        </w:rPr>
+      </w:pPr>
+      <w:r>
+        <w:rPr>
+          <w:sz w:val="28"/>
+          <w:szCs w:val="28"/>
+        </w:rPr>
+        <w:t>Special case of Equi-join in which equalities are specified for all</w:t>
+      </w:r>
+      <w:r>
+        <w:rPr>
+          <w:sz w:val="28"/>
+          <w:szCs w:val="28"/>
+        </w:rPr>
+        <w:br/>
+        <w:t>matching fields and duplicate fields are projected away</w:t>
+      </w:r>
+      <w:r>
+        <w:rPr>
+          <w:sz w:val="28"/>
+          <w:szCs w:val="28"/>
+        </w:rPr>
+        <w:drawing>
+          <wp:inline distT="0" distB="0" distL="0" distR="0" wp14:anchorId="1B6EF70F" wp14:editId="5D6122F8">
+            <wp:extent cx="5943600" cy="2445385"/>
+            <wp:effectExtent l="0" t="0" r="0" b="0"/>
+            <wp:docPr id="1880871771" name="Picture 1" descr="A screenshot of a computer&#10;&#10;Description automatically generated"/>
+            <wp:cNvGraphicFramePr>
+              <a:graphicFrameLocks xmlns:a="http://schemas.openxmlformats.org/drawingml/2006/main" noChangeAspect="1"/>
+            </wp:cNvGraphicFramePr>
+            <a:graphic xmlns:a="http://schemas.openxmlformats.org/drawingml/2006/main">
+              <a:graphicData uri="http://schemas.openxmlformats.org/drawingml/2006/picture">
+                <pic:pic xmlns:pic="http://schemas.openxmlformats.org/drawingml/2006/picture">
+                  <pic:nvPicPr>
+                    <pic:cNvPr id="1880871771" name="Picture 1" descr="A screenshot of a computer&#10;&#10;Description automatically generated"/>
+                    <pic:cNvPicPr/>
+                  </pic:nvPicPr>
+                  <pic:blipFill>
+                    <a:blip r:embed="rId9"/>
+                    <a:stretch>
+                      <a:fillRect/>
+                    </a:stretch>
+                  </pic:blipFill>
+                  <pic:spPr>
+                    <a:xfrm>
+                      <a:off x="0" y="0"/>
+                      <a:ext cx="5943600" cy="2445385"/>
+                    </a:xfrm>
+                    <a:prstGeom prst="rect">
+                      <a:avLst/>
+                    </a:prstGeom>
+                  </pic:spPr>
+                </pic:pic>
+              </a:graphicData>
+            </a:graphic>
+          </wp:inline>
+        </w:drawing>
+      </w:r>
+    </w:p>
+    <w:p>
+      <w:pPr>
+        <w:rPr>
+          <w:sz w:val="28"/>
+          <w:szCs w:val="28"/>
+        </w:rPr>
+      </w:pPr>
+    </w:p>
+    <w:p>
+      <w:pPr>
+        <w:rPr>
+          <w:sz w:val="28"/>
+          <w:szCs w:val="28"/>
+        </w:rPr>
+      </w:pPr>
+      <w:r>
+        <w:rPr>
+          <w:sz w:val="28"/>
+          <w:szCs w:val="28"/>
+        </w:rPr>
+        <w:t>Left outer join</w:t>
+      </w:r>
+    </w:p>
+    <w:p>
+      <w:pPr>
+        <w:pStyle w:val="ListParagraph"/>
+        <w:numPr>
+          <w:ilvl w:val="0"/>
+          <w:numId w:val="1"/>
+        </w:numPr>
+        <w:rPr>
+          <w:sz w:val="28"/>
+          <w:szCs w:val="28"/>
+        </w:rPr>
+      </w:pPr>
+      <w:r>
+        <w:rPr>
+          <w:sz w:val="28"/>
+          <w:szCs w:val="28"/>
+        </w:rPr>
+        <w:t>Whatever that is in the left table will be in the join table</w:t>
+      </w:r>
+    </w:p>
+    <w:p>
+      <w:pPr>
+        <w:pStyle w:val="ListParagraph"/>
+        <w:numPr>
+          <w:ilvl w:val="0"/>
+          <w:numId w:val="1"/>
+        </w:numPr>
+        <w:rPr>
+          <w:sz w:val="28"/>
+          <w:szCs w:val="28"/>
+        </w:rPr>
+      </w:pPr>
+      <w:r>
+        <w:rPr>
+          <w:sz w:val="28"/>
+          <w:szCs w:val="28"/>
+        </w:rPr>
+        <w:t xml:space="preserve">If data matches in common column in the second </w:t>
+      </w:r>
+      <w:proofErr w:type="gramStart"/>
+      <w:r>
+        <w:rPr>
+          <w:sz w:val="28"/>
+          <w:szCs w:val="28"/>
+        </w:rPr>
+        <w:t>table</w:t>
+      </w:r>
+      <w:proofErr w:type="gramEnd"/>
+      <w:r>
+        <w:rPr>
+          <w:sz w:val="28"/>
+          <w:szCs w:val="28"/>
+        </w:rPr>
+        <w:t xml:space="preserve"> then we will take the extra data in the second table Else leave it behind</w:t>
+      </w:r>
+    </w:p>
+    <w:p>
+      <w:pPr>
+        <w:pStyle w:val="ListParagraph"/>
+        <w:ind w:left="420"/>
+        <w:rPr>
+          <w:sz w:val="28"/>
+          <w:szCs w:val="28"/>
+        </w:rPr>
+      </w:pPr>
+      <w:r>
+        <w:rPr>
+          <w:sz w:val="28"/>
+          <w:szCs w:val="28"/>
+        </w:rPr>
+        <w:drawing>
+          <wp:inline distT="0" distB="0" distL="0" distR="0" wp14:anchorId="0F0FBC17" wp14:editId="76571CF6">
+            <wp:extent cx="5943600" cy="1638935"/>
+            <wp:effectExtent l="0" t="0" r="0" b="0"/>
+            <wp:docPr id="1857972147" name="Picture 1" descr="A blue and white cube with a blue arrow&#10;&#10;Description automatically generated"/>
+            <wp:cNvGraphicFramePr>
+              <a:graphicFrameLocks xmlns:a="http://schemas.openxmlformats.org/drawingml/2006/main" noChangeAspect="1"/>
+            </wp:cNvGraphicFramePr>
+            <a:graphic xmlns:a="http://schemas.openxmlformats.org/drawingml/2006/main">
+              <a:graphicData uri="http://schemas.openxmlformats.org/drawingml/2006/picture">
+                <pic:pic xmlns:pic="http://schemas.openxmlformats.org/drawingml/2006/picture">
+                  <pic:nvPicPr>
+                    <pic:cNvPr id="1857972147" name="Picture 1" descr="A blue and white cube with a blue arrow&#10;&#10;Description automatically generated"/>
+                    <pic:cNvPicPr/>
+                  </pic:nvPicPr>
+                  <pic:blipFill>
+                    <a:blip r:embed="rId10"/>
+                    <a:stretch>
+                      <a:fillRect/>
+                    </a:stretch>
+                  </pic:blipFill>
+                  <pic:spPr>
+                    <a:xfrm>
+                      <a:off x="0" y="0"/>
+                      <a:ext cx="5943600" cy="1638935"/>
+                    </a:xfrm>
+                    <a:prstGeom prst="rect">
+                      <a:avLst/>
+                    </a:prstGeom>
+                  </pic:spPr>
+                </pic:pic>
+              </a:graphicData>
+            </a:graphic>
+          </wp:inline>
+        </w:drawing>
+      </w:r>
+    </w:p>
+    <w:p>
+      <w:pPr>
+        <w:pStyle w:val="ListParagraph"/>
+        <w:ind w:left="420"/>
+        <w:rPr>
+          <w:sz w:val="28"/>
+          <w:szCs w:val="28"/>
+        </w:rPr>
+      </w:pPr>
+    </w:p>
+    <w:p>
+      <w:pPr>
+        <w:pStyle w:val="ListParagraph"/>
+        <w:ind w:left="420"/>
+        <w:rPr>
+          <w:sz w:val="28"/>
+          <w:szCs w:val="28"/>
+        </w:rPr>
+      </w:pPr>
+      <w:r>
+        <w:rPr>
+          <w:sz w:val="28"/>
+          <w:szCs w:val="28"/>
+        </w:rPr>
+        <w:lastRenderedPageBreak/>
+        <w:t>Right Outer Join</w:t>
+      </w:r>
+    </w:p>
+    <w:p>
+      <w:pPr>
+        <w:pStyle w:val="ListParagraph"/>
+        <w:numPr>
+          <w:ilvl w:val="0"/>
+          <w:numId w:val="1"/>
+        </w:numPr>
+        <w:rPr>
+          <w:sz w:val="28"/>
+          <w:szCs w:val="28"/>
+        </w:rPr>
+      </w:pPr>
+      <w:r>
+        <w:rPr>
+          <w:sz w:val="28"/>
+          <w:szCs w:val="28"/>
+        </w:rPr>
+        <w:t xml:space="preserve">Whatever that is in the </w:t>
+      </w:r>
+      <w:r>
+        <w:rPr>
+          <w:sz w:val="28"/>
+          <w:szCs w:val="28"/>
+        </w:rPr>
+        <w:t>right</w:t>
+      </w:r>
+      <w:r>
+        <w:rPr>
+          <w:sz w:val="28"/>
+          <w:szCs w:val="28"/>
+        </w:rPr>
+        <w:t xml:space="preserve"> table will be in the join table</w:t>
+      </w:r>
+    </w:p>
+    <w:p>
+      <w:pPr>
+        <w:pStyle w:val="ListParagraph"/>
+        <w:numPr>
+          <w:ilvl w:val="0"/>
+          <w:numId w:val="1"/>
+        </w:numPr>
+        <w:rPr>
+          <w:sz w:val="28"/>
+          <w:szCs w:val="28"/>
+        </w:rPr>
+      </w:pPr>
+      <w:r>
+        <w:rPr>
+          <w:sz w:val="28"/>
+          <w:szCs w:val="28"/>
+        </w:rPr>
+        <w:t xml:space="preserve">If data matches in common column in the second </w:t>
+      </w:r>
+      <w:proofErr w:type="gramStart"/>
+      <w:r>
+        <w:rPr>
+          <w:sz w:val="28"/>
+          <w:szCs w:val="28"/>
+        </w:rPr>
+        <w:t>table</w:t>
+      </w:r>
+      <w:proofErr w:type="gramEnd"/>
+      <w:r>
+        <w:rPr>
+          <w:sz w:val="28"/>
+          <w:szCs w:val="28"/>
+        </w:rPr>
+        <w:t xml:space="preserve"> then we will take the extra data in the second table Else leave it behind</w:t>
+      </w:r>
+    </w:p>
+    <w:p>
+      <w:pPr>
+        <w:pStyle w:val="ListParagraph"/>
+        <w:ind w:left="420"/>
+        <w:rPr>
+          <w:sz w:val="28"/>
+          <w:szCs w:val="28"/>
+        </w:rPr>
+      </w:pPr>
+      <w:r>
+        <w:rPr>
+          <w:sz w:val="28"/>
+          <w:szCs w:val="28"/>
+        </w:rPr>
+        <w:drawing>
+          <wp:inline distT="0" distB="0" distL="0" distR="0" wp14:anchorId="1D0B9689" wp14:editId="1D8B90E4">
+            <wp:extent cx="5943600" cy="1696720"/>
+            <wp:effectExtent l="0" t="0" r="0" b="0"/>
+            <wp:docPr id="254646796" name="Picture 1" descr="A blue and white rectangular box with a blue arrow pointing to the left&#10;&#10;Description automatically generated"/>
+            <wp:cNvGraphicFramePr>
+              <a:graphicFrameLocks xmlns:a="http://schemas.openxmlformats.org/drawingml/2006/main" noChangeAspect="1"/>
+            </wp:cNvGraphicFramePr>
+            <a:graphic xmlns:a="http://schemas.openxmlformats.org/drawingml/2006/main">
+              <a:graphicData uri="http://schemas.openxmlformats.org/drawingml/2006/picture">
+                <pic:pic xmlns:pic="http://schemas.openxmlformats.org/drawingml/2006/picture">
+                  <pic:nvPicPr>
+                    <pic:cNvPr id="254646796" name="Picture 1" descr="A blue and white rectangular box with a blue arrow pointing to the left&#10;&#10;Description automatically generated"/>
+                    <pic:cNvPicPr/>
+                  </pic:nvPicPr>
+                  <pic:blipFill>
+                    <a:blip r:embed="rId11"/>
+                    <a:stretch>
+                      <a:fillRect/>
+                    </a:stretch>
+                  </pic:blipFill>
+                  <pic:spPr>
+                    <a:xfrm>
+                      <a:off x="0" y="0"/>
+                      <a:ext cx="5943600" cy="1696720"/>
+                    </a:xfrm>
+                    <a:prstGeom prst="rect">
+                      <a:avLst/>
+                    </a:prstGeom>
+                  </pic:spPr>
+                </pic:pic>
+              </a:graphicData>
+            </a:graphic>
+          </wp:inline>
+        </w:drawing>
+      </w:r>
+    </w:p>
+    <w:p>
+      <w:pPr>
+        <w:rPr>
+          <w:sz w:val="28"/>
+          <w:szCs w:val="28"/>
+        </w:rPr>
+      </w:pPr>
+      <w:r>
+        <w:rPr>
+          <w:sz w:val="28"/>
+          <w:szCs w:val="28"/>
+        </w:rPr>
+        <w:t>Full Outer Join</w:t>
+      </w:r>
+    </w:p>
+    <w:p>
+      <w:pPr>
+        <w:rPr>
+          <w:sz w:val="28"/>
+          <w:szCs w:val="28"/>
+        </w:rPr>
+      </w:pPr>
+      <w:r>
+        <w:rPr>
+          <w:sz w:val="28"/>
+          <w:szCs w:val="28"/>
+        </w:rPr>
+        <w:drawing>
+          <wp:inline distT="0" distB="0" distL="0" distR="0" wp14:anchorId="1860AFBD" wp14:editId="34180B8D">
+            <wp:extent cx="5943600" cy="1905635"/>
+            <wp:effectExtent l="0" t="0" r="0" b="0"/>
+            <wp:docPr id="189704406" name="Picture 1" descr="A blue and white squares with a blue arrow pointing to the cube&#10;&#10;Description automatically generated"/>
+            <wp:cNvGraphicFramePr>
+              <a:graphicFrameLocks xmlns:a="http://schemas.openxmlformats.org/drawingml/2006/main" noChangeAspect="1"/>
+            </wp:cNvGraphicFramePr>
+            <a:graphic xmlns:a="http://schemas.openxmlformats.org/drawingml/2006/main">
+              <a:graphicData uri="http://schemas.openxmlformats.org/drawingml/2006/picture">
+                <pic:pic xmlns:pic="http://schemas.openxmlformats.org/drawingml/2006/picture">
+                  <pic:nvPicPr>
+                    <pic:cNvPr id="189704406" name="Picture 1" descr="A blue and white squares with a blue arrow pointing to the cube&#10;&#10;Description automatically generated"/>
+                    <pic:cNvPicPr/>
+                  </pic:nvPicPr>
+                  <pic:blipFill>
+                    <a:blip r:embed="rId12"/>
+                    <a:stretch>
+                      <a:fillRect/>
+                    </a:stretch>
+                  </pic:blipFill>
+                  <pic:spPr>
+                    <a:xfrm>
+                      <a:off x="0" y="0"/>
+                      <a:ext cx="5943600" cy="1905635"/>
+                    </a:xfrm>
+                    <a:prstGeom prst="rect">
+                      <a:avLst/>
+                    </a:prstGeom>
+                  </pic:spPr>
+                </pic:pic>
+              </a:graphicData>
+            </a:graphic>
+          </wp:inline>
+        </w:drawing>
+      </w:r>
+    </w:p>
+    <w:p>
+      <w:pPr>
+        <w:rPr>
+          <w:sz w:val="28"/>
+          <w:szCs w:val="28"/>
+        </w:rPr>
+      </w:pPr>
+      <w:r>
+        <w:rPr>
+          <w:sz w:val="28"/>
+          <w:szCs w:val="28"/>
+        </w:rPr>
+        <w:t>Examples:</w:t>
+      </w:r>
+    </w:p>
+    <w:p>
+      <w:pPr>
+        <w:rPr>
+          <w:sz w:val="28"/>
+          <w:szCs w:val="28"/>
+        </w:rPr>
+      </w:pPr>
+      <w:r>
+        <w:rPr>
+          <w:sz w:val="28"/>
+          <w:szCs w:val="28"/>
+        </w:rPr>
+        <w:drawing>
+          <wp:inline distT="0" distB="0" distL="0" distR="0" wp14:anchorId="0D4C05D2" wp14:editId="1034B35B">
+            <wp:extent cx="3778370" cy="2453117"/>
+            <wp:effectExtent l="0" t="0" r="0" b="4445"/>
+            <wp:docPr id="161727953" name="Picture 1" descr="A screenshot of a boat&#10;&#10;Description automatically generated"/>
+            <wp:cNvGraphicFramePr>
+              <a:graphicFrameLocks xmlns:a="http://schemas.openxmlformats.org/drawingml/2006/main" noChangeAspect="1"/>
+            </wp:cNvGraphicFramePr>
+            <a:graphic xmlns:a="http://schemas.openxmlformats.org/drawingml/2006/main">
+              <a:graphicData uri="http://schemas.openxmlformats.org/drawingml/2006/picture">
+                <pic:pic xmlns:pic="http://schemas.openxmlformats.org/drawingml/2006/picture">
+                  <pic:nvPicPr>
+                    <pic:cNvPr id="161727953" name="Picture 1" descr="A screenshot of a boat&#10;&#10;Description automatically generated"/>
+                    <pic:cNvPicPr/>
+                  </pic:nvPicPr>
+                  <pic:blipFill>
+                    <a:blip r:embed="rId13"/>
+                    <a:stretch>
+                      <a:fillRect/>
+                    </a:stretch>
+                  </pic:blipFill>
+                  <pic:spPr>
+                    <a:xfrm>
+                      <a:off x="0" y="0"/>
+                      <a:ext cx="3886113" cy="2523069"/>
+                    </a:xfrm>
+                    <a:prstGeom prst="rect">
+                      <a:avLst/>
+                    </a:prstGeom>
+                  </pic:spPr>
+                </pic:pic>
+              </a:graphicData>
+            </a:graphic>
+          </wp:inline>
+        </w:drawing>
+      </w:r>
+    </w:p>
+    <w:p>
+      <w:pPr>
+        <w:rPr>
+          <w:sz w:val="28"/>
+          <w:szCs w:val="28"/>
+        </w:rPr>
+      </w:pPr>
+    </w:p>
+    <w:p>
+      <w:pPr>
+        <w:rPr>
+          <w:sz w:val="28"/>
+          <w:szCs w:val="28"/>
+        </w:rPr>
+      </w:pPr>
+      <w:r>
+        <w:rPr>
+          <w:sz w:val="28"/>
+          <w:szCs w:val="28"/>
+        </w:rPr>
+        <w:drawing>
+          <wp:inline distT="0" distB="0" distL="0" distR="0" wp14:anchorId="79553120" wp14:editId="2B49B32A">
+            <wp:extent cx="3407434" cy="1891199"/>
+            <wp:effectExtent l="0" t="0" r="2540" b="0"/>
+            <wp:docPr id="591385245" name="Picture 1" descr="A screenshot of a computer&#10;&#10;Description automatically generated"/>
+            <wp:cNvGraphicFramePr>
+              <a:graphicFrameLocks xmlns:a="http://schemas.openxmlformats.org/drawingml/2006/main" noChangeAspect="1"/>
+            </wp:cNvGraphicFramePr>
+            <a:graphic xmlns:a="http://schemas.openxmlformats.org/drawingml/2006/main">
+              <a:graphicData uri="http://schemas.openxmlformats.org/drawingml/2006/picture">
+                <pic:pic xmlns:pic="http://schemas.openxmlformats.org/drawingml/2006/picture">
+                  <pic:nvPicPr>
+                    <pic:cNvPr id="591385245" name="Picture 1" descr="A screenshot of a computer&#10;&#10;Description automatically generated"/>
+                    <pic:cNvPicPr/>
+                  </pic:nvPicPr>
+                  <pic:blipFill>
+                    <a:blip r:embed="rId14"/>
+                    <a:stretch>
+                      <a:fillRect/>
+                    </a:stretch>
+                  </pic:blipFill>
+                  <pic:spPr>
+                    <a:xfrm>
+                      <a:off x="0" y="0"/>
+                      <a:ext cx="3421226" cy="1898854"/>
+                    </a:xfrm>
+                    <a:prstGeom prst="rect">
+                      <a:avLst/>
+                    </a:prstGeom>
+                  </pic:spPr>
+                </pic:pic>
+              </a:graphicData>
+            </a:graphic>
+          </wp:inline>
+        </w:drawing>
+      </w:r>
+    </w:p>
+    <w:p>
+      <w:pPr>
+        <w:rPr>
+          <w:sz w:val="28"/>
+          <w:szCs w:val="28"/>
+        </w:rPr>
+      </w:pPr>
+      <w:r>
+        <w:rPr>
+          <w:sz w:val="28"/>
+          <w:szCs w:val="28"/>
+        </w:rPr>
+        <w:t>Must identify sailors who’ve reserved red</w:t>
+      </w:r>
+      <w:r>
+        <w:rPr>
+          <w:sz w:val="28"/>
+          <w:szCs w:val="28"/>
+        </w:rPr>
+        <w:br/>
+        <w:t>boats, sailors who’ve reserved green boats, then find the intersection</w:t>
+      </w:r>
+      <w:r>
+        <w:rPr>
+          <w:sz w:val="28"/>
+          <w:szCs w:val="28"/>
+        </w:rPr>
+        <w:br/>
+        <w:t xml:space="preserve">(note that </w:t>
+      </w:r>
+      <w:proofErr w:type="spellStart"/>
+      <w:r>
+        <w:rPr>
+          <w:sz w:val="28"/>
+          <w:szCs w:val="28"/>
+        </w:rPr>
+        <w:t>sid</w:t>
+      </w:r>
+      <w:proofErr w:type="spellEnd"/>
+      <w:r>
+        <w:rPr>
+          <w:sz w:val="28"/>
+          <w:szCs w:val="28"/>
+        </w:rPr>
+        <w:t xml:space="preserve"> is a key for Sailors):</w:t>
+      </w:r>
+      <w:r>
+        <w:rPr>
+          <w:sz w:val="28"/>
+          <w:szCs w:val="28"/>
+        </w:rPr>
+        <w:br/>
+      </w:r>
+      <w:proofErr w:type="gramStart"/>
+      <w:r>
+        <w:rPr>
+          <w:sz w:val="28"/>
+          <w:szCs w:val="28"/>
+        </w:rPr>
+        <w:t>ρ(</w:t>
+      </w:r>
+      <w:proofErr w:type="spellStart"/>
+      <w:proofErr w:type="gramEnd"/>
+      <w:r>
+        <w:rPr>
+          <w:sz w:val="28"/>
+          <w:szCs w:val="28"/>
+        </w:rPr>
+        <w:t>Tempred</w:t>
+      </w:r>
+      <w:proofErr w:type="spellEnd"/>
+      <w:r>
+        <w:rPr>
+          <w:sz w:val="28"/>
+          <w:szCs w:val="28"/>
+        </w:rPr>
+        <w:t xml:space="preserve">, </w:t>
+      </w:r>
+      <w:r>
+        <w:rPr>
+          <w:rFonts w:ascii="Cambria Math" w:hAnsi="Cambria Math" w:cs="Cambria Math"/>
+          <w:sz w:val="28"/>
+          <w:szCs w:val="28"/>
+        </w:rPr>
+        <w:t>𝜋</w:t>
+      </w:r>
+      <w:proofErr w:type="spellStart"/>
+      <w:r>
+        <w:rPr>
+          <w:sz w:val="28"/>
+          <w:szCs w:val="28"/>
+        </w:rPr>
+        <w:t>sid</w:t>
+      </w:r>
+      <w:proofErr w:type="spellEnd"/>
+      <w:r>
+        <w:rPr>
+          <w:sz w:val="28"/>
+          <w:szCs w:val="28"/>
+        </w:rPr>
+        <w:t>((</w:t>
+      </w:r>
+      <w:proofErr w:type="spellStart"/>
+      <w:r>
+        <w:rPr>
+          <w:sz w:val="28"/>
+          <w:szCs w:val="28"/>
+        </w:rPr>
+        <w:t>σcolor</w:t>
+      </w:r>
+      <w:proofErr w:type="spellEnd"/>
+      <w:r>
+        <w:rPr>
+          <w:sz w:val="28"/>
+          <w:szCs w:val="28"/>
+        </w:rPr>
+        <w:t>=’</w:t>
+      </w:r>
+      <w:proofErr w:type="spellStart"/>
+      <w:r>
+        <w:rPr>
+          <w:sz w:val="28"/>
+          <w:szCs w:val="28"/>
+        </w:rPr>
+        <w:t>red’Boats</w:t>
+      </w:r>
+      <w:proofErr w:type="spellEnd"/>
+      <w:r>
+        <w:rPr>
+          <w:sz w:val="28"/>
+          <w:szCs w:val="28"/>
+        </w:rPr>
+        <w:t xml:space="preserve">) </w:t>
+      </w:r>
+      <w:r>
+        <w:rPr>
+          <w:rFonts w:ascii="Cambria Math" w:hAnsi="Cambria Math" w:cs="Cambria Math"/>
+          <w:sz w:val="28"/>
+          <w:szCs w:val="28"/>
+        </w:rPr>
+        <w:t>⨝</w:t>
+      </w:r>
+      <w:r>
+        <w:rPr>
+          <w:sz w:val="28"/>
+          <w:szCs w:val="28"/>
+        </w:rPr>
+        <w:t xml:space="preserve"> Reserves))</w:t>
+      </w:r>
+      <w:r>
+        <w:rPr>
+          <w:sz w:val="28"/>
+          <w:szCs w:val="28"/>
+        </w:rPr>
+        <w:br/>
+        <w:t>ρ(</w:t>
+      </w:r>
+      <w:proofErr w:type="spellStart"/>
+      <w:r>
+        <w:rPr>
+          <w:sz w:val="28"/>
+          <w:szCs w:val="28"/>
+        </w:rPr>
+        <w:t>Tempgreen</w:t>
+      </w:r>
+      <w:proofErr w:type="spellEnd"/>
+      <w:r>
+        <w:rPr>
+          <w:sz w:val="28"/>
+          <w:szCs w:val="28"/>
+        </w:rPr>
+        <w:t xml:space="preserve">, </w:t>
+      </w:r>
+      <w:r>
+        <w:rPr>
+          <w:rFonts w:ascii="Cambria Math" w:hAnsi="Cambria Math" w:cs="Cambria Math"/>
+          <w:sz w:val="28"/>
+          <w:szCs w:val="28"/>
+        </w:rPr>
+        <w:t>𝜋</w:t>
+      </w:r>
+      <w:proofErr w:type="spellStart"/>
+      <w:r>
+        <w:rPr>
+          <w:sz w:val="28"/>
+          <w:szCs w:val="28"/>
+        </w:rPr>
+        <w:t>sid</w:t>
+      </w:r>
+      <w:proofErr w:type="spellEnd"/>
+      <w:r>
+        <w:rPr>
+          <w:sz w:val="28"/>
+          <w:szCs w:val="28"/>
+        </w:rPr>
+        <w:t>((</w:t>
+      </w:r>
+      <w:proofErr w:type="spellStart"/>
+      <w:r>
+        <w:rPr>
+          <w:sz w:val="28"/>
+          <w:szCs w:val="28"/>
+        </w:rPr>
+        <w:t>σcolor</w:t>
+      </w:r>
+      <w:proofErr w:type="spellEnd"/>
+      <w:r>
+        <w:rPr>
+          <w:sz w:val="28"/>
+          <w:szCs w:val="28"/>
+        </w:rPr>
+        <w:t>=’</w:t>
+      </w:r>
+      <w:proofErr w:type="spellStart"/>
+      <w:r>
+        <w:rPr>
+          <w:sz w:val="28"/>
+          <w:szCs w:val="28"/>
+        </w:rPr>
+        <w:t>green’Boats</w:t>
+      </w:r>
+      <w:proofErr w:type="spellEnd"/>
+      <w:r>
+        <w:rPr>
+          <w:sz w:val="28"/>
+          <w:szCs w:val="28"/>
+        </w:rPr>
+        <w:t xml:space="preserve"> </w:t>
+      </w:r>
+      <w:r>
+        <w:rPr>
+          <w:rFonts w:ascii="Cambria Math" w:hAnsi="Cambria Math" w:cs="Cambria Math"/>
+          <w:sz w:val="28"/>
+          <w:szCs w:val="28"/>
+        </w:rPr>
+        <w:t>⨝</w:t>
+      </w:r>
+      <w:r>
+        <w:rPr>
+          <w:sz w:val="28"/>
+          <w:szCs w:val="28"/>
+        </w:rPr>
+        <w:t xml:space="preserve"> Reserves))</w:t>
+      </w:r>
+      <w:r>
+        <w:rPr>
+          <w:sz w:val="28"/>
+          <w:szCs w:val="28"/>
+        </w:rPr>
+        <w:br/>
+      </w:r>
+      <w:r>
+        <w:rPr>
+          <w:rFonts w:ascii="Cambria Math" w:hAnsi="Cambria Math" w:cs="Cambria Math"/>
+          <w:sz w:val="28"/>
+          <w:szCs w:val="28"/>
+        </w:rPr>
+        <w:t>𝜋</w:t>
+      </w:r>
+      <w:proofErr w:type="spellStart"/>
+      <w:r>
+        <w:rPr>
+          <w:sz w:val="28"/>
+          <w:szCs w:val="28"/>
+        </w:rPr>
+        <w:t>sname</w:t>
+      </w:r>
+      <w:proofErr w:type="spellEnd"/>
+      <w:r>
+        <w:rPr>
+          <w:sz w:val="28"/>
+          <w:szCs w:val="28"/>
+        </w:rPr>
+        <w:t>((</w:t>
+      </w:r>
+      <w:proofErr w:type="spellStart"/>
+      <w:r>
+        <w:rPr>
+          <w:sz w:val="28"/>
+          <w:szCs w:val="28"/>
+        </w:rPr>
+        <w:t>Tempred</w:t>
+      </w:r>
+      <w:proofErr w:type="spellEnd"/>
+      <w:r>
+        <w:rPr>
+          <w:sz w:val="28"/>
+          <w:szCs w:val="28"/>
+        </w:rPr>
+        <w:t xml:space="preserve"> ∩ </w:t>
+      </w:r>
+      <w:proofErr w:type="spellStart"/>
+      <w:r>
+        <w:rPr>
+          <w:sz w:val="28"/>
+          <w:szCs w:val="28"/>
+        </w:rPr>
+        <w:t>Tempgreen</w:t>
+      </w:r>
+      <w:proofErr w:type="spellEnd"/>
+      <w:r>
+        <w:rPr>
+          <w:sz w:val="28"/>
+          <w:szCs w:val="28"/>
+        </w:rPr>
+        <w:t xml:space="preserve">) </w:t>
+      </w:r>
+      <w:r>
+        <w:rPr>
+          <w:rFonts w:ascii="Cambria Math" w:hAnsi="Cambria Math" w:cs="Cambria Math"/>
+          <w:sz w:val="28"/>
+          <w:szCs w:val="28"/>
+        </w:rPr>
+        <w:t>⨝</w:t>
+      </w:r>
+      <w:r>
+        <w:rPr>
+          <w:sz w:val="28"/>
+          <w:szCs w:val="28"/>
+        </w:rPr>
+        <w:t xml:space="preserve"> Sailors)</w:t>
+      </w:r>
+    </w:p>
+    <w:p>
+      <w:pPr>
+        <w:rPr>
+          <w:sz w:val="28"/>
+          <w:szCs w:val="28"/>
+        </w:rPr>
+      </w:pPr>
+    </w:p>
     <w:sectPr>
       <w:pgSz w:w="12240" w:h="15840"/>
       <w:pgMar w:top="1440" w:right="1440" w:bottom="1440" w:left="1440" w:header="720" w:footer="720" w:gutter="0"/>
@@ -166,6 +1461,126 @@
     </w:sectPr>
   </w:body>
 </w:document>
+</file>
+
+<file path=word/numbering.xml><?xml version="1.0" encoding="utf-8"?>
+<w:numbering xmlns:wpc="http://schemas.microsoft.com/office/word/2010/wordprocessingCanvas" xmlns:cx="http://schemas.microsoft.com/office/drawing/2014/chartex" xmlns:cx1="http://schemas.microsoft.com/office/drawing/2015/9/8/chartex" xmlns:cx2="http://schemas.microsoft.com/office/drawing/2015/10/21/chartex" xmlns:cx3="http://schemas.microsoft.com/office/drawing/2016/5/9/chartex" xmlns:cx4="http://schemas.microsoft.com/office/drawing/2016/5/10/chartex" xmlns:cx5="http://schemas.microsoft.com/office/drawing/2016/5/11/chartex" xmlns:cx6="http://schemas.microsoft.com/office/drawing/2016/5/12/chartex" xmlns:cx7="http://schemas.microsoft.com/office/drawing/2016/5/13/chartex" xmlns:cx8="http://schemas.microsoft.com/office/drawing/2016/5/14/chartex" xmlns:mc="http://schemas.openxmlformats.org/markup-compatibility/2006" xmlns:aink="http://schemas.microsoft.com/office/drawing/2016/ink" xmlns:am3d="http://schemas.microsoft.com/office/drawing/2017/model3d" xmlns:o="urn:schemas-microsoft-com:office:office" xmlns:oel="http://schemas.microsoft.com/office/2019/extlst" xmlns:r="http://schemas.openxmlformats.org/officeDocument/2006/relationships" xmlns:m="http://schemas.openxmlformats.org/officeDocument/2006/math" xmlns:v="urn:schemas-microsoft-com:vml" xmlns:wp14="http://schemas.microsoft.com/office/word/2010/wordprocessingDrawing" xmlns:wp="http://schemas.openxmlformats.org/drawingml/2006/wordprocessingDrawing" xmlns:w10="urn:schemas-microsoft-com:office:word" xmlns:w="http://schemas.openxmlformats.org/wordprocessingml/2006/main" xmlns:w14="http://schemas.microsoft.com/office/word/2010/wordml" xmlns:w15="http://schemas.microsoft.com/office/word/2012/wordml" xmlns:w16cex="http://schemas.microsoft.com/office/word/2018/wordml/cex" xmlns:w16cid="http://schemas.microsoft.com/office/word/2016/wordml/cid" xmlns:w16="http://schemas.microsoft.com/office/word/2018/wordml" xmlns:w16du="http://schemas.microsoft.com/office/word/2023/wordml/word16du" xmlns:w16sdtdh="http://schemas.microsoft.com/office/word/2020/wordml/sdtdatahash" xmlns:w16se="http://schemas.microsoft.com/office/word/2015/wordml/symex" xmlns:wpg="http://schemas.microsoft.com/office/word/2010/wordprocessingGroup" xmlns:wpi="http://schemas.microsoft.com/office/word/2010/wordprocessingInk" xmlns:wne="http://schemas.microsoft.com/office/word/2006/wordml" xmlns:wps="http://schemas.microsoft.com/office/word/2010/wordprocessingShape" mc:Ignorable="w14 w15 w16se w16cid w16 w16cex w16sdtdh w16du wp14">
+  <w:abstractNum w:abstractNumId="0" w15:restartNumberingAfterBreak="0">
+    <w:nsid w:val="00196745"/>
+    <w:multiLevelType w:val="hybridMultilevel"/>
+    <w:tmpl w:val="F2F8D04C"/>
+    <w:lvl w:ilvl="0" w:tplc="246C9906">
+      <w:numFmt w:val="bullet"/>
+      <w:lvlText w:val="-"/>
+      <w:lvlJc w:val="left"/>
+      <w:pPr>
+        <w:ind w:left="420" w:hanging="360"/>
+      </w:pPr>
+      <w:rPr>
+        <w:rFonts w:ascii="Aptos" w:eastAsiaTheme="minorHAnsi" w:hAnsi="Aptos" w:cstheme="minorBidi" w:hint="default"/>
+      </w:rPr>
+    </w:lvl>
+    <w:lvl w:ilvl="1" w:tplc="04090003" w:tentative="1">
+      <w:start w:val="1"/>
+      <w:numFmt w:val="bullet"/>
+      <w:lvlText w:val="o"/>
+      <w:lvlJc w:val="left"/>
+      <w:pPr>
+        <w:ind w:left="1140" w:hanging="360"/>
+      </w:pPr>
+      <w:rPr>
+        <w:rFonts w:ascii="Courier New" w:hAnsi="Courier New" w:cs="Courier New" w:hint="default"/>
+      </w:rPr>
+    </w:lvl>
+    <w:lvl w:ilvl="2" w:tplc="04090005" w:tentative="1">
+      <w:start w:val="1"/>
+      <w:numFmt w:val="bullet"/>
+      <w:lvlText w:val=""/>
+      <w:lvlJc w:val="left"/>
+      <w:pPr>
+        <w:ind w:left="1860" w:hanging="360"/>
+      </w:pPr>
+      <w:rPr>
+        <w:rFonts w:ascii="Wingdings" w:hAnsi="Wingdings" w:hint="default"/>
+      </w:rPr>
+    </w:lvl>
+    <w:lvl w:ilvl="3" w:tplc="04090001" w:tentative="1">
+      <w:start w:val="1"/>
+      <w:numFmt w:val="bullet"/>
+      <w:lvlText w:val=""/>
+      <w:lvlJc w:val="left"/>
+      <w:pPr>
+        <w:ind w:left="2580" w:hanging="360"/>
+      </w:pPr>
+      <w:rPr>
+        <w:rFonts w:ascii="Symbol" w:hAnsi="Symbol" w:hint="default"/>
+      </w:rPr>
+    </w:lvl>
+    <w:lvl w:ilvl="4" w:tplc="04090003" w:tentative="1">
+      <w:start w:val="1"/>
+      <w:numFmt w:val="bullet"/>
+      <w:lvlText w:val="o"/>
+      <w:lvlJc w:val="left"/>
+      <w:pPr>
+        <w:ind w:left="3300" w:hanging="360"/>
+      </w:pPr>
+      <w:rPr>
+        <w:rFonts w:ascii="Courier New" w:hAnsi="Courier New" w:cs="Courier New" w:hint="default"/>
+      </w:rPr>
+    </w:lvl>
+    <w:lvl w:ilvl="5" w:tplc="04090005" w:tentative="1">
+      <w:start w:val="1"/>
+      <w:numFmt w:val="bullet"/>
+      <w:lvlText w:val=""/>
+      <w:lvlJc w:val="left"/>
+      <w:pPr>
+        <w:ind w:left="4020" w:hanging="360"/>
+      </w:pPr>
+      <w:rPr>
+        <w:rFonts w:ascii="Wingdings" w:hAnsi="Wingdings" w:hint="default"/>
+      </w:rPr>
+    </w:lvl>
+    <w:lvl w:ilvl="6" w:tplc="04090001" w:tentative="1">
+      <w:start w:val="1"/>
+      <w:numFmt w:val="bullet"/>
+      <w:lvlText w:val=""/>
+      <w:lvlJc w:val="left"/>
+      <w:pPr>
+        <w:ind w:left="4740" w:hanging="360"/>
+      </w:pPr>
+      <w:rPr>
+        <w:rFonts w:ascii="Symbol" w:hAnsi="Symbol" w:hint="default"/>
+      </w:rPr>
+    </w:lvl>
+    <w:lvl w:ilvl="7" w:tplc="04090003" w:tentative="1">
+      <w:start w:val="1"/>
+      <w:numFmt w:val="bullet"/>
+      <w:lvlText w:val="o"/>
+      <w:lvlJc w:val="left"/>
+      <w:pPr>
+        <w:ind w:left="5460" w:hanging="360"/>
+      </w:pPr>
+      <w:rPr>
+        <w:rFonts w:ascii="Courier New" w:hAnsi="Courier New" w:cs="Courier New" w:hint="default"/>
+      </w:rPr>
+    </w:lvl>
+    <w:lvl w:ilvl="8" w:tplc="04090005" w:tentative="1">
+      <w:start w:val="1"/>
+      <w:numFmt w:val="bullet"/>
+      <w:lvlText w:val=""/>
+      <w:lvlJc w:val="left"/>
+      <w:pPr>
+        <w:ind w:left="6180" w:hanging="360"/>
+      </w:pPr>
+      <w:rPr>
+        <w:rFonts w:ascii="Wingdings" w:hAnsi="Wingdings" w:hint="default"/>
+      </w:rPr>
+    </w:lvl>
+  </w:abstractNum>
+  <w:num w:numId="1" w16cid:durableId="1515611936">
+    <w:abstractNumId w:val="0"/>
+  </w:num>
+</w:numbering>
 </file>
 
 <file path=word/styles.xml><?xml version="1.0" encoding="utf-8"?>
@@ -771,7 +2186,6 @@
   <w:style w:type="character" w:default="1" w:styleId="DefaultParagraphFont">
     <w:name w:val="Default Paragraph Font"/>
     <w:uiPriority w:val="1"/>
-    <w:semiHidden/>
     <w:unhideWhenUsed/>
   </w:style>
   <w:style w:type="table" w:default="1" w:styleId="TableNormal">

</xml_diff>